<commit_message>
perbaikan surat peryataan lagi
</commit_message>
<xml_diff>
--- a/public/template/surat_pernyataan.docx
+++ b/public/template/surat_pernyataan.docx
@@ -1029,7 +1029,29 @@
           <w:bdr w:val="none" w:sz="0" w:space="0" w:color="auto" w:frame="1"/>
           <w:lang w:val="en-ID" w:eastAsia="en-ID"/>
         </w:rPr>
-        <w:t xml:space="preserve">1 Juli s.d 30 </w:t>
+        <w:t>1 Juli s.d 3</w:t>
+      </w:r>
+      <w:r>
+        <w:rPr>
+          <w:rFonts w:ascii="Times New Roman" w:eastAsia="Times New Roman" w:hAnsi="Times New Roman" w:cs="Times New Roman"/>
+          <w:color w:val="1F1F1F"/>
+          <w:sz w:val="24"/>
+          <w:szCs w:val="24"/>
+          <w:bdr w:val="none" w:sz="0" w:space="0" w:color="auto" w:frame="1"/>
+          <w:lang w:val="en-ID" w:eastAsia="en-ID"/>
+        </w:rPr>
+        <w:t>1</w:t>
+      </w:r>
+      <w:r>
+        <w:rPr>
+          <w:rFonts w:ascii="Times New Roman" w:eastAsia="Times New Roman" w:hAnsi="Times New Roman" w:cs="Times New Roman"/>
+          <w:color w:val="1F1F1F"/>
+          <w:sz w:val="24"/>
+          <w:szCs w:val="24"/>
+          <w:bdr w:val="none" w:sz="0" w:space="0" w:color="auto" w:frame="1"/>
+          <w:lang w:val="en-ID" w:eastAsia="en-ID"/>
+        </w:rPr>
+        <w:t xml:space="preserve"> </w:t>
       </w:r>
       <w:r>
         <w:rPr>

</xml_diff>